<commit_message>
Adiciona rota mestre de reset
</commit_message>
<xml_diff>
--- a/Assinaturas e Planos.docx
+++ b/Assinaturas e Planos.docx
@@ -3340,6 +3340,344 @@
       <w:proofErr w:type="spellEnd"/>
       <w:r>
         <w:t xml:space="preserve"> tem valores que não estão corretos de acordo com cada plano e informações.</w:t>
+      </w:r>
+      <w:r>
+        <w:br/>
+      </w:r>
+      <w:r>
+        <w:br/>
+      </w:r>
+    </w:p>
+    <w:p/>
+    <w:p>
+      <w:r>
+        <w:t>Como passar em um concurso público, os segredos para passar em concursos públicos, técnicas avançadas para "Chutar" nas questões em concursos públicos, como se preparar antecipadamente para passar em concursos públicos, como escolher o melhor concurso público para fazer a prova?</w:t>
+      </w:r>
+    </w:p>
+    <w:p/>
+    <w:p>
+      <w:r>
+        <w:t>Nas telas da pesquisa, já no processo de geração real do livro.</w:t>
+      </w:r>
+      <w:r>
+        <w:br/>
+      </w:r>
+      <w:r>
+        <w:br/>
+        <w:t>Exemplo:</w:t>
+      </w:r>
+      <w:r>
+        <w:br/>
+      </w:r>
+      <w:r>
+        <w:br/>
+      </w:r>
+      <w:r>
+        <w:rPr>
+          <w:rFonts w:ascii="Segoe UI Emoji" w:hAnsi="Segoe UI Emoji" w:cs="Segoe UI Emoji"/>
+        </w:rPr>
+        <w:t>📡</w:t>
+      </w:r>
+      <w:r>
+        <w:t xml:space="preserve"> Calibrando sensores para varredura no YouTube: "Como passar em um concurso público, os segredos para passar em concursos públicos, técnicas avançadas para "Chutar" nas questões em concursos públicos, como se preparar antecipadamente para passar em concursos públicos, como escolher o melhor concurso público para fazer a prova?"...</w:t>
+      </w:r>
+      <w:r>
+        <w:br/>
+        <w:t>"Parabéns, a sua escolha foi realmente muito adequada para este tema."</w:t>
+      </w:r>
+      <w:r>
+        <w:br/>
+      </w:r>
+      <w:r>
+        <w:br/>
+        <w:t>É apresentado textos secundários como...</w:t>
+      </w:r>
+      <w:r>
+        <w:br/>
+      </w:r>
+      <w:r>
+        <w:br/>
+      </w:r>
+      <w:r>
+        <w:br/>
+        <w:t>"Parabéns, a sua escolha foi realmente muito adequada para este tema."</w:t>
+      </w:r>
+      <w:r>
+        <w:br/>
+      </w:r>
+      <w:r>
+        <w:br/>
+      </w:r>
+      <w:r>
+        <w:br/>
+        <w:t>Para cada etapa do processo</w:t>
+      </w:r>
+      <w:r>
+        <w:br/>
+      </w:r>
+      <w:r>
+        <w:br/>
+      </w:r>
+      <w:r>
+        <w:lastRenderedPageBreak/>
+        <w:t>Exemplo:</w:t>
+      </w:r>
+      <w:r>
+        <w:br/>
+      </w:r>
+      <w:r>
+        <w:br/>
+        <w:t>Etapa 2 - "PESQUISA IA"</w:t>
+      </w:r>
+      <w:r>
+        <w:br/>
+      </w:r>
+      <w:r>
+        <w:br/>
+        <w:t>ALTERE O TEXTO DA SEGUNDA ETAPA DE..</w:t>
+      </w:r>
+      <w:r>
+        <w:br/>
+      </w:r>
+      <w:r>
+        <w:br/>
+        <w:t>PESQUISA IA</w:t>
+      </w:r>
+      <w:r>
+        <w:br/>
+      </w:r>
+      <w:r>
+        <w:br/>
+        <w:t>Para</w:t>
+      </w:r>
+      <w:r>
+        <w:br/>
+      </w:r>
+      <w:r>
+        <w:br/>
+        <w:t>PESQUISA AVANÇADA</w:t>
+      </w:r>
+      <w:r>
+        <w:br/>
+      </w:r>
+      <w:r>
+        <w:br/>
+        <w:t>Da etapa 3 "ESCRITA VIRAL"</w:t>
+      </w:r>
+      <w:r>
+        <w:br/>
+      </w:r>
+      <w:r>
+        <w:br/>
+        <w:t>Para</w:t>
+      </w:r>
+      <w:r>
+        <w:br/>
+      </w:r>
+      <w:r>
+        <w:br/>
+        <w:t>PESQUISA VIRAL PROFISSIONAL</w:t>
+      </w:r>
+      <w:r>
+        <w:br/>
+      </w:r>
+      <w:r>
+        <w:br/>
+        <w:t>PRONTO</w:t>
+      </w:r>
+      <w:r>
+        <w:br/>
+      </w:r>
+      <w:r>
+        <w:br/>
+        <w:t>por</w:t>
+      </w:r>
+      <w:r>
+        <w:br/>
+      </w:r>
+      <w:r>
+        <w:br/>
+        <w:t>FINALIZANDO O LIVRO</w:t>
+      </w:r>
+      <w:r>
+        <w:br/>
+      </w:r>
+      <w:r>
+        <w:br/>
+      </w:r>
+      <w:r>
+        <w:br/>
+      </w:r>
+      <w:r>
+        <w:br/>
+        <w:t>E faça com que nas mensagens secundárias sejam apresentado textos relacionados ao processo em andamento.</w:t>
+      </w:r>
+      <w:r>
+        <w:br/>
+      </w:r>
+      <w:r>
+        <w:br/>
+        <w:t>Exemplo:</w:t>
+      </w:r>
+      <w:r>
+        <w:br/>
+      </w:r>
+      <w:r>
+        <w:br/>
+        <w:t>PESQUISA AVANÇADA</w:t>
+      </w:r>
+      <w:r>
+        <w:br/>
+      </w:r>
+      <w:r>
+        <w:br/>
+        <w:t xml:space="preserve">Pesquisando os vídeos mais </w:t>
+      </w:r>
+      <w:proofErr w:type="spellStart"/>
+      <w:r>
+        <w:t>visualisados</w:t>
+      </w:r>
+      <w:proofErr w:type="spellEnd"/>
+      <w:r>
+        <w:t xml:space="preserve"> sobre o assunto...</w:t>
+      </w:r>
+      <w:r>
+        <w:br/>
+      </w:r>
+      <w:r>
+        <w:br/>
+        <w:t>Verificando os comentários nos vídeos sobre o tema...</w:t>
+      </w:r>
+      <w:r>
+        <w:br/>
+      </w:r>
+      <w:r>
+        <w:br/>
+        <w:t>Mapeando as dores, dúvidas e sugestões da audiência...</w:t>
+      </w:r>
+      <w:r>
+        <w:br/>
+      </w:r>
+      <w:r>
+        <w:br/>
+        <w:t>E mais umas 3 frases relacionadas a está etapa da pesquisa.</w:t>
+      </w:r>
+      <w:r>
+        <w:br/>
+      </w:r>
+      <w:r>
+        <w:br/>
+      </w:r>
+      <w:r>
+        <w:lastRenderedPageBreak/>
+        <w:t>Com relação a fase 3 de escrita.</w:t>
+      </w:r>
+      <w:r>
+        <w:br/>
+      </w:r>
+      <w:r>
+        <w:br/>
+        <w:t>Crie frases como:</w:t>
+      </w:r>
+      <w:r>
+        <w:br/>
+      </w:r>
+      <w:r>
+        <w:br/>
+        <w:t>Selecionando as principais informações coletadas na pesquisa profissional...</w:t>
+      </w:r>
+      <w:r>
+        <w:br/>
+      </w:r>
+      <w:r>
+        <w:br/>
+      </w:r>
+      <w:proofErr w:type="spellStart"/>
+      <w:r>
+        <w:t>Organnizando</w:t>
+      </w:r>
+      <w:proofErr w:type="spellEnd"/>
+      <w:r>
+        <w:t xml:space="preserve"> os assuntos de acordo com os capítulos...</w:t>
+      </w:r>
+      <w:r>
+        <w:br/>
+      </w:r>
+      <w:r>
+        <w:br/>
+        <w:t>Fazendo a estruturação adequada do pensamento lógico do livro...</w:t>
+      </w:r>
+      <w:r>
+        <w:br/>
+      </w:r>
+      <w:r>
+        <w:br/>
+        <w:t>Escrevendo os conteúdos de forma profissional e harmônica...</w:t>
+      </w:r>
+      <w:r>
+        <w:br/>
+      </w:r>
+      <w:r>
+        <w:br/>
+        <w:t>Desenvolvendo o pensamento crítico e aplicando ao conteúdo do livro.</w:t>
+      </w:r>
+      <w:r>
+        <w:br/>
+      </w:r>
+      <w:r>
+        <w:br/>
+        <w:t>E MAIS ALGUMAS FRASES RELACIONADAS A ETAPA.</w:t>
+      </w:r>
+      <w:r>
+        <w:br/>
+      </w:r>
+      <w:r>
+        <w:br/>
+        <w:t>NA FASE 4...</w:t>
+      </w:r>
+      <w:r>
+        <w:br/>
+      </w:r>
+      <w:r>
+        <w:br/>
+        <w:t>EFETUANDO A REVISÃO DETALHADA E CRITERIOSA DO CONTEÚDO GERADO...</w:t>
+      </w:r>
+      <w:r>
+        <w:br/>
+      </w:r>
+      <w:r>
+        <w:br/>
+        <w:t>FAZENDO A DIAGRAMAÇÃO PROFISSIONAL PADRÃO AMAZON DE QUALIDADE...</w:t>
+      </w:r>
+      <w:r>
+        <w:br/>
+      </w:r>
+      <w:r>
+        <w:br/>
+        <w:t>CONFIGURANDO TODOS OS ELEMENTOS PRÉ-TEXTUAIS, TEXTUAIS E PÓS-TEXTUAIS DO LIVRO...</w:t>
+      </w:r>
+      <w:r>
+        <w:br/>
+      </w:r>
+      <w:r>
+        <w:br/>
+        <w:t>EMPACONTANDO TUDO PARA LIBERAÇÃO...</w:t>
+      </w:r>
+      <w:r>
+        <w:br/>
+      </w:r>
+      <w:r>
+        <w:br/>
+        <w:t>E mais uns pontos que achar importante...</w:t>
+      </w:r>
+      <w:r>
+        <w:br/>
+      </w:r>
+      <w:r>
+        <w:br/>
+      </w:r>
+      <w:r>
+        <w:br/>
       </w:r>
       <w:r>
         <w:br/>
@@ -3961,7 +4299,6 @@
   <w:style w:type="character" w:default="1" w:styleId="Fontepargpadro">
     <w:name w:val="Default Paragraph Font"/>
     <w:uiPriority w:val="1"/>
-    <w:semiHidden/>
     <w:unhideWhenUsed/>
   </w:style>
   <w:style w:type="table" w:default="1" w:styleId="Tabelanormal">

</xml_diff>

<commit_message>
Fix payment flow check and update Black Plan pricing structure
</commit_message>
<xml_diff>
--- a/Assinaturas e Planos.docx
+++ b/Assinaturas e Planos.docx
@@ -4,27 +4,14 @@
   <w:body>
     <w:p>
       <w:r>
-        <w:t>CRIE UMA PÁGINA DE POLÍTICA DE PRIVACIDADE E UMA DE TERMOS DE USO.</w:t>
-      </w:r>
-      <w:r>
-        <w:br/>
-        <w:t xml:space="preserve">Essa página é fundamental para anúncios no Meta </w:t>
-      </w:r>
-      <w:proofErr w:type="spellStart"/>
-      <w:r>
-        <w:t>Ads</w:t>
-      </w:r>
-      <w:proofErr w:type="spellEnd"/>
-      <w:r>
-        <w:t xml:space="preserve"> e Google </w:t>
-      </w:r>
-      <w:proofErr w:type="spellStart"/>
-      <w:r>
-        <w:t>Ads</w:t>
-      </w:r>
-      <w:proofErr w:type="spellEnd"/>
-      <w:r>
-        <w:t>.</w:t>
+        <w:t xml:space="preserve">CRIE UMA PÁGINA </w:t>
+      </w:r>
+      <w:r>
+        <w:t>DE POLÍTICA DE PRIVACIDADE E UMA DE TERMOS DE USO.</w:t>
+      </w:r>
+      <w:r>
+        <w:br/>
+        <w:t>Essa página é fundamental para anúncios no Meta Ads e Google Ads.</w:t>
       </w:r>
       <w:r>
         <w:br/>
@@ -87,237 +74,102 @@
       </w:r>
     </w:p>
     <w:p>
-      <w:pPr>
-        <w:rPr>
-          <w:highlight w:val="green"/>
-        </w:rPr>
-      </w:pPr>
       <w:r>
         <w:t>EAAPYFkbjqrABPFkA3asVoletOlnZC4b9ftvUVQPHtCwPgnjcaDC7oulaXGCOTQiBDweZBZAkkUZAzcDXaxvkjt2cpOMQ6k7abnMIGJjC4j8bsAdA9JhGpaEvDSnyEYNCZB1XnEZCOmBoPqtsig0ZCHLNhZAMhYGCiB9aekrGW5x9mBukTCZCsMD29BELIhCqJ3AZDZD</w:t>
       </w:r>
       <w:r>
-        <w:rPr>
-          <w:highlight w:val="green"/>
-        </w:rPr>
-        <w:br/>
-      </w:r>
-      <w:r>
-        <w:rPr>
-          <w:highlight w:val="green"/>
-        </w:rPr>
+        <w:br/>
+      </w:r>
+      <w:r>
         <w:br/>
         <w:t>**********************************</w:t>
       </w:r>
     </w:p>
     <w:p>
-      <w:pPr>
-        <w:rPr>
-          <w:highlight w:val="green"/>
-        </w:rPr>
-      </w:pPr>
-      <w:r>
-        <w:rPr>
-          <w:highlight w:val="green"/>
-        </w:rPr>
+      <w:r>
         <w:br/>
         <w:t xml:space="preserve">AQUI ESTÃO OS LINKS DE CADA UM DOS PRODUTOS DE ACORDO COM AS ASSINATURAS </w:t>
       </w:r>
       <w:r>
-        <w:rPr>
-          <w:highlight w:val="green"/>
-        </w:rPr>
         <w:t>CONTRATADAS POR CADA CLIENTE.</w:t>
       </w:r>
     </w:p>
-    <w:p>
-      <w:pPr>
-        <w:rPr>
-          <w:highlight w:val="green"/>
-        </w:rPr>
-      </w:pPr>
-    </w:p>
-    <w:p>
-      <w:pPr>
-        <w:rPr>
-          <w:highlight w:val="green"/>
-        </w:rPr>
-      </w:pPr>
-      <w:r>
-        <w:rPr>
-          <w:highlight w:val="green"/>
-        </w:rPr>
+    <w:p/>
+    <w:p>
+      <w:r>
         <w:t>Compra de livro Avulso por R$ 39,90</w:t>
       </w:r>
     </w:p>
     <w:p>
-      <w:pPr>
-        <w:rPr>
-          <w:highlight w:val="green"/>
-        </w:rPr>
-      </w:pPr>
-      <w:r>
-        <w:rPr>
-          <w:highlight w:val="green"/>
-        </w:rPr>
+      <w:r>
         <w:t>Link do Checkout da Kiwify: https://pay.kiwify.com.br/QPTslcx</w:t>
       </w:r>
     </w:p>
-    <w:p>
-      <w:pPr>
-        <w:rPr>
-          <w:highlight w:val="green"/>
-        </w:rPr>
-      </w:pPr>
-    </w:p>
-    <w:p>
-      <w:pPr>
-        <w:rPr>
-          <w:highlight w:val="green"/>
-        </w:rPr>
-      </w:pPr>
-      <w:r>
-        <w:rPr>
-          <w:highlight w:val="green"/>
-        </w:rPr>
+    <w:p/>
+    <w:p>
+      <w:r>
         <w:t>Compra de Crédito para Gerar Livro</w:t>
       </w:r>
       <w:r>
-        <w:rPr>
-          <w:highlight w:val="green"/>
-        </w:rPr>
         <w:t xml:space="preserve"> Avulso</w:t>
       </w:r>
       <w:r>
-        <w:rPr>
-          <w:highlight w:val="green"/>
-        </w:rPr>
         <w:t xml:space="preserve"> por R$ 39,90</w:t>
       </w:r>
     </w:p>
     <w:p>
       <w:r>
-        <w:rPr>
-          <w:highlight w:val="green"/>
-        </w:rPr>
         <w:t>Link do Checkout da Kiwify: https://pay.kiwify.com.br/QPTslcx</w:t>
       </w:r>
     </w:p>
     <w:p/>
     <w:p>
-      <w:pPr>
-        <w:rPr>
-          <w:highlight w:val="green"/>
-        </w:rPr>
-      </w:pPr>
-      <w:r>
-        <w:rPr>
-          <w:highlight w:val="green"/>
-        </w:rPr>
+      <w:r>
         <w:lastRenderedPageBreak/>
         <w:t xml:space="preserve">CONFIGURAÇÃO DA </w:t>
       </w:r>
       <w:r>
-        <w:rPr>
-          <w:highlight w:val="green"/>
-        </w:rPr>
         <w:t>ASSINATURA ANUAL DO PLANO STARTER (AUTOR INICIANTE)</w:t>
       </w:r>
       <w:r>
-        <w:rPr>
-          <w:highlight w:val="green"/>
-        </w:rPr>
         <w:t xml:space="preserve"> R$ 118,80 ANUAL</w:t>
       </w:r>
       <w:r>
-        <w:rPr>
-          <w:highlight w:val="green"/>
-        </w:rPr>
         <w:t xml:space="preserve"> = </w:t>
       </w:r>
       <w:r>
-        <w:rPr>
-          <w:highlight w:val="green"/>
-        </w:rPr>
-        <w:t xml:space="preserve">R$ 9,90 </w:t>
-      </w:r>
-      <w:r>
-        <w:rPr>
-          <w:highlight w:val="green"/>
-        </w:rPr>
-        <w:t xml:space="preserve">MENSAIS NO PLANO ANUAL </w:t>
-      </w:r>
-      <w:r>
-        <w:rPr>
-          <w:highlight w:val="green"/>
-        </w:rPr>
-        <w:t>LINK DO CHECKOUT DA KIWIFI:</w:t>
-      </w:r>
-      <w:r>
-        <w:rPr>
-          <w:highlight w:val="green"/>
-        </w:rPr>
-        <w:t xml:space="preserve"> </w:t>
-      </w:r>
-    </w:p>
-    <w:p>
-      <w:r>
-        <w:rPr>
-          <w:highlight w:val="green"/>
-        </w:rPr>
+        <w:t xml:space="preserve">R$ 9,90 MENSAIS NO PLANO ANUAL LINK DO CHECKOUT DA KIWIFI: </w:t>
+      </w:r>
+    </w:p>
+    <w:p>
+      <w:r>
         <w:t>https://pay.kiwify.com.br/47E9CXl</w:t>
       </w:r>
     </w:p>
     <w:p/>
     <w:p>
-      <w:pPr>
-        <w:rPr>
-          <w:highlight w:val="green"/>
-        </w:rPr>
-      </w:pPr>
-      <w:r>
-        <w:rPr>
-          <w:highlight w:val="green"/>
-        </w:rPr>
+      <w:r>
         <w:t>DESBLOQUEIO DOS SEGUINTES BENEFÍCIOS DO STARTER NO PLANO ANUAL.</w:t>
       </w:r>
     </w:p>
-    <w:p>
-      <w:pPr>
-        <w:rPr>
-          <w:highlight w:val="green"/>
-        </w:rPr>
-      </w:pPr>
-    </w:p>
-    <w:p>
-      <w:r>
-        <w:rPr>
-          <w:highlight w:val="green"/>
-        </w:rPr>
+    <w:p/>
+    <w:p>
+      <w:r>
         <w:t xml:space="preserve">PLANO STARTER </w:t>
       </w:r>
       <w:r>
-        <w:rPr>
-          <w:highlight w:val="green"/>
-        </w:rPr>
         <w:t xml:space="preserve">ANUAL </w:t>
       </w:r>
       <w:r>
-        <w:rPr>
-          <w:highlight w:val="green"/>
-        </w:rPr>
         <w:t xml:space="preserve">- </w:t>
       </w:r>
       <w:r>
-        <w:rPr>
-          <w:highlight w:val="green"/>
-        </w:rPr>
         <w:t xml:space="preserve">Início R$ 24,90 - Link do Checkout da Kiwify: </w:t>
       </w:r>
       <w:hyperlink r:id="rId4" w:history="1">
         <w:r>
           <w:rPr>
             <w:rStyle w:val="Hyperlink"/>
-            <w:highlight w:val="green"/>
           </w:rPr>
           <w:t>https://pay.kiwify.com.br/SpCDp2q</w:t>
         </w:r>
@@ -325,419 +177,165 @@
     </w:p>
     <w:p>
       <w:r>
-        <w:rPr>
-          <w:highlight w:val="green"/>
-        </w:rPr>
         <w:t>PLANO STARTER</w:t>
       </w:r>
       <w:r>
-        <w:rPr>
-          <w:highlight w:val="green"/>
-        </w:rPr>
         <w:t xml:space="preserve"> ANUAL</w:t>
       </w:r>
       <w:r>
-        <w:rPr>
-          <w:highlight w:val="green"/>
-        </w:rPr>
         <w:t xml:space="preserve"> - </w:t>
       </w:r>
       <w:r>
-        <w:rPr>
-          <w:highlight w:val="green"/>
-        </w:rPr>
         <w:t>2º Nível 10% de Desconto</w:t>
       </w:r>
       <w:r>
-        <w:rPr>
-          <w:highlight w:val="green"/>
-        </w:rPr>
         <w:t xml:space="preserve"> R$ 22,41</w:t>
       </w:r>
       <w:r>
-        <w:rPr>
-          <w:highlight w:val="green"/>
-        </w:rPr>
         <w:t xml:space="preserve"> - Link do Checkout da Kiwify: </w:t>
       </w:r>
       <w:r>
-        <w:rPr>
-          <w:highlight w:val="green"/>
-        </w:rPr>
         <w:t>https://pay.kiwify.com.br/0R6K3gC</w:t>
       </w:r>
     </w:p>
     <w:p>
       <w:r>
-        <w:rPr>
-          <w:highlight w:val="green"/>
-        </w:rPr>
         <w:t>PLANO STARTER</w:t>
       </w:r>
       <w:r>
-        <w:rPr>
-          <w:highlight w:val="green"/>
-        </w:rPr>
         <w:t xml:space="preserve"> ANUAL</w:t>
       </w:r>
       <w:r>
-        <w:rPr>
-          <w:highlight w:val="green"/>
-        </w:rPr>
         <w:t xml:space="preserve"> - </w:t>
       </w:r>
       <w:r>
-        <w:rPr>
-          <w:highlight w:val="green"/>
-        </w:rPr>
         <w:t>3º Nível 15% de Desconto</w:t>
       </w:r>
       <w:r>
-        <w:rPr>
-          <w:highlight w:val="green"/>
-        </w:rPr>
         <w:t xml:space="preserve"> R$ 21,17</w:t>
       </w:r>
       <w:r>
-        <w:rPr>
-          <w:highlight w:val="green"/>
-        </w:rPr>
         <w:t xml:space="preserve"> - Link do Checkout da Kiwify: </w:t>
       </w:r>
       <w:r>
-        <w:rPr>
-          <w:highlight w:val="green"/>
-        </w:rPr>
         <w:t>https://pay.kiwify.com.br/2HYq1Ji</w:t>
       </w:r>
     </w:p>
     <w:p>
       <w:r>
-        <w:rPr>
-          <w:highlight w:val="green"/>
-        </w:rPr>
         <w:t>PLANO STARTER</w:t>
       </w:r>
       <w:r>
-        <w:rPr>
-          <w:highlight w:val="green"/>
-        </w:rPr>
         <w:t xml:space="preserve"> ANUAL</w:t>
       </w:r>
       <w:r>
-        <w:rPr>
-          <w:highlight w:val="green"/>
-        </w:rPr>
         <w:t xml:space="preserve"> - </w:t>
       </w:r>
       <w:r>
-        <w:rPr>
-          <w:highlight w:val="green"/>
-        </w:rPr>
         <w:t xml:space="preserve">4º Nível 20% de Desconto </w:t>
       </w:r>
       <w:r>
-        <w:rPr>
-          <w:highlight w:val="green"/>
-        </w:rPr>
         <w:t xml:space="preserve">R$ 19,92 </w:t>
       </w:r>
       <w:r>
-        <w:rPr>
-          <w:highlight w:val="green"/>
-        </w:rPr>
         <w:t xml:space="preserve">- Link do Checkout da Kiwify: </w:t>
       </w:r>
       <w:r>
-        <w:rPr>
-          <w:highlight w:val="green"/>
-        </w:rPr>
         <w:t>https://pay.kiwify.com.br/KZSbSjM</w:t>
       </w:r>
     </w:p>
     <w:p>
       <w:r>
-        <w:rPr>
-          <w:highlight w:val="green"/>
-        </w:rPr>
         <w:t>NA QUINTA COMPRA CONSECUTIVA</w:t>
       </w:r>
       <w:r>
-        <w:rPr>
-          <w:highlight w:val="green"/>
-        </w:rPr>
         <w:t xml:space="preserve"> DO PLANO STARTER</w:t>
       </w:r>
       <w:r>
-        <w:rPr>
-          <w:highlight w:val="green"/>
-        </w:rPr>
         <w:t>, RETORNA NO VALOR DE R$ 24,90 E INICIA-SE UM NOVO CICLO DE DESCONTOS.</w:t>
       </w:r>
     </w:p>
     <w:p/>
     <w:p>
-      <w:pPr>
-        <w:rPr>
-          <w:highlight w:val="green"/>
-        </w:rPr>
-      </w:pPr>
-      <w:r>
-        <w:rPr>
-          <w:highlight w:val="green"/>
-        </w:rPr>
+      <w:r>
         <w:t xml:space="preserve">CONFIGURAÇÃO DA ASSINATURA DO PLANO STARTER </w:t>
       </w:r>
       <w:r>
-        <w:rPr>
-          <w:highlight w:val="green"/>
-        </w:rPr>
         <w:t xml:space="preserve">COM PAGAMENTO </w:t>
       </w:r>
       <w:r>
-        <w:rPr>
-          <w:highlight w:val="green"/>
-        </w:rPr>
-        <w:t>MENSAL</w:t>
-      </w:r>
-      <w:r>
-        <w:rPr>
-          <w:highlight w:val="green"/>
-        </w:rPr>
-        <w:t xml:space="preserve"> R$ </w:t>
-      </w:r>
-      <w:r>
-        <w:rPr>
-          <w:highlight w:val="green"/>
-        </w:rPr>
+        <w:t xml:space="preserve">MENSAL R$ </w:t>
+      </w:r>
+      <w:r>
         <w:t>19,90</w:t>
       </w:r>
       <w:r>
-        <w:rPr>
-          <w:highlight w:val="green"/>
-        </w:rPr>
         <w:t xml:space="preserve"> </w:t>
       </w:r>
     </w:p>
     <w:p>
       <w:r>
-        <w:rPr>
-          <w:highlight w:val="green"/>
-        </w:rPr>
         <w:t xml:space="preserve">LINK DO CHECKOUT DA KIWIFI: </w:t>
       </w:r>
       <w:r>
-        <w:rPr>
-          <w:highlight w:val="green"/>
-        </w:rPr>
         <w:t>https://pay.kiwify.com.br/kfR54ZJ</w:t>
       </w:r>
     </w:p>
     <w:p/>
     <w:p>
       <w:r>
-        <w:rPr>
-          <w:highlight w:val="green"/>
-        </w:rPr>
         <w:t>PLANO STARTER</w:t>
       </w:r>
       <w:r>
-        <w:rPr>
-          <w:highlight w:val="green"/>
-        </w:rPr>
         <w:t xml:space="preserve"> MENSAL</w:t>
       </w:r>
       <w:r>
-        <w:rPr>
-          <w:highlight w:val="green"/>
-        </w:rPr>
-        <w:t xml:space="preserve"> - Início R$ 2</w:t>
-      </w:r>
-      <w:r>
-        <w:rPr>
-          <w:highlight w:val="green"/>
-        </w:rPr>
-        <w:t>6</w:t>
-      </w:r>
-      <w:r>
-        <w:rPr>
-          <w:highlight w:val="green"/>
-        </w:rPr>
-        <w:t xml:space="preserve">,90 - Link do Checkout da Kiwify: </w:t>
-      </w:r>
-      <w:r>
-        <w:rPr>
-          <w:highlight w:val="green"/>
-        </w:rPr>
+        <w:t xml:space="preserve"> - Início R$ 26,90 - Link do Checkout da Kiwify: </w:t>
+      </w:r>
+      <w:r>
         <w:t>https://pay.kiwify.com.br/g1L85dO</w:t>
       </w:r>
     </w:p>
     <w:p/>
     <w:p>
       <w:r>
-        <w:rPr>
-          <w:highlight w:val="green"/>
-        </w:rPr>
         <w:t>PLANO STARTER</w:t>
       </w:r>
       <w:r>
-        <w:rPr>
-          <w:highlight w:val="green"/>
-        </w:rPr>
-        <w:t xml:space="preserve"> </w:t>
-      </w:r>
-      <w:r>
-        <w:rPr>
-          <w:highlight w:val="green"/>
-        </w:rPr>
-        <w:t>MENSAL</w:t>
-      </w:r>
-      <w:r>
-        <w:rPr>
-          <w:highlight w:val="green"/>
-        </w:rPr>
-        <w:t xml:space="preserve"> - 2º Nível 10% de Desconto R$ 2</w:t>
-      </w:r>
-      <w:r>
-        <w:rPr>
-          <w:highlight w:val="green"/>
-        </w:rPr>
-        <w:t>4</w:t>
-      </w:r>
-      <w:r>
-        <w:rPr>
-          <w:highlight w:val="green"/>
-        </w:rPr>
-        <w:t>,</w:t>
-      </w:r>
-      <w:r>
-        <w:rPr>
-          <w:highlight w:val="green"/>
-        </w:rPr>
-        <w:t>2</w:t>
-      </w:r>
-      <w:r>
-        <w:rPr>
-          <w:highlight w:val="green"/>
-        </w:rPr>
-        <w:t xml:space="preserve">1 - Link do Checkout da Kiwify: </w:t>
-      </w:r>
-      <w:r>
-        <w:rPr>
-          <w:highlight w:val="green"/>
-        </w:rPr>
+        <w:t xml:space="preserve"> MENSAL</w:t>
+      </w:r>
+      <w:r>
+        <w:t xml:space="preserve"> - 2º Nível 10% de Desconto R$ 24,21 - Link do Checkout da Kiwify: </w:t>
+      </w:r>
+      <w:r>
         <w:t>https://pay.kiwify.com.br/iztHm1K</w:t>
       </w:r>
     </w:p>
     <w:p>
       <w:r>
-        <w:rPr>
-          <w:highlight w:val="green"/>
-        </w:rPr>
         <w:t>PLANO STARTER</w:t>
       </w:r>
       <w:r>
-        <w:rPr>
-          <w:highlight w:val="green"/>
-        </w:rPr>
-        <w:t xml:space="preserve"> </w:t>
-      </w:r>
-      <w:r>
-        <w:rPr>
-          <w:highlight w:val="green"/>
-        </w:rPr>
-        <w:t>MENSAL</w:t>
-      </w:r>
-      <w:r>
-        <w:rPr>
-          <w:highlight w:val="green"/>
-        </w:rPr>
-        <w:t xml:space="preserve"> - 3º Nível 15% de Desconto R$ 2</w:t>
-      </w:r>
-      <w:r>
-        <w:rPr>
-          <w:highlight w:val="green"/>
-        </w:rPr>
-        <w:t>2</w:t>
-      </w:r>
-      <w:r>
-        <w:rPr>
-          <w:highlight w:val="green"/>
-        </w:rPr>
-        <w:t>,</w:t>
-      </w:r>
-      <w:r>
-        <w:rPr>
-          <w:highlight w:val="green"/>
-        </w:rPr>
-        <w:t>8</w:t>
-      </w:r>
-      <w:r>
-        <w:rPr>
-          <w:highlight w:val="green"/>
-        </w:rPr>
-        <w:t xml:space="preserve">7 - Link do Checkout da Kiwify: </w:t>
-      </w:r>
-      <w:r>
-        <w:rPr>
-          <w:highlight w:val="green"/>
-        </w:rPr>
+        <w:t xml:space="preserve"> MENSAL</w:t>
+      </w:r>
+      <w:r>
+        <w:t xml:space="preserve"> - 3º Nível 15% de Desconto R$ 22,87 - Link do Checkout da Kiwify: </w:t>
+      </w:r>
+      <w:r>
         <w:t>https://pay.kiwify.com.br/tdpPzXY</w:t>
       </w:r>
     </w:p>
     <w:p>
       <w:r>
-        <w:rPr>
-          <w:highlight w:val="green"/>
-        </w:rPr>
         <w:t>PLANO STARTER</w:t>
       </w:r>
       <w:r>
-        <w:rPr>
-          <w:highlight w:val="green"/>
-        </w:rPr>
-        <w:t xml:space="preserve"> </w:t>
-      </w:r>
-      <w:r>
-        <w:rPr>
-          <w:highlight w:val="green"/>
-        </w:rPr>
-        <w:t>MENSAL</w:t>
-      </w:r>
-      <w:r>
-        <w:rPr>
-          <w:highlight w:val="green"/>
-        </w:rPr>
-        <w:t xml:space="preserve"> - 4º Nível 20% de Desconto R$ </w:t>
-      </w:r>
-      <w:r>
-        <w:rPr>
-          <w:highlight w:val="green"/>
-        </w:rPr>
-        <w:t>21</w:t>
-      </w:r>
-      <w:r>
-        <w:rPr>
-          <w:highlight w:val="green"/>
-        </w:rPr>
-        <w:t>,</w:t>
-      </w:r>
-      <w:r>
-        <w:rPr>
-          <w:highlight w:val="green"/>
-        </w:rPr>
-        <w:t>5</w:t>
-      </w:r>
-      <w:r>
-        <w:rPr>
-          <w:highlight w:val="green"/>
-        </w:rPr>
-        <w:t xml:space="preserve">2 - Link do Checkout da Kiwify: </w:t>
-      </w:r>
-      <w:r>
-        <w:rPr>
-          <w:highlight w:val="green"/>
-        </w:rPr>
+        <w:t xml:space="preserve"> MENSAL</w:t>
+      </w:r>
+      <w:r>
+        <w:t xml:space="preserve"> - 4º Nível 20% de Desconto R$ 21,52 - Link do Checkout da Kiwify: </w:t>
+      </w:r>
+      <w:r>
         <w:t>https://pay.kiwify.com.br/Up1n5lb</w:t>
       </w:r>
     </w:p>
@@ -745,493 +343,234 @@
     <w:p>
       <w:r>
         <w:lastRenderedPageBreak/>
-        <w:t>NA QUINTA COMPRA CONSECUTIVA DO PLANO STARTER, RETORNA NO VALOR DE R$ 2</w:t>
-      </w:r>
-      <w:r>
-        <w:t>6</w:t>
-      </w:r>
-      <w:r>
-        <w:t>,90 E INICIA-SE UM NOVO CICLO DE DESCONTOS.</w:t>
-      </w:r>
-    </w:p>
-    <w:p>
-      <w:pPr>
-        <w:rPr>
-          <w:highlight w:val="green"/>
-        </w:rPr>
-      </w:pPr>
-    </w:p>
-    <w:p>
-      <w:pPr>
-        <w:rPr>
-          <w:highlight w:val="green"/>
-        </w:rPr>
-      </w:pPr>
-      <w:r>
-        <w:rPr>
-          <w:highlight w:val="green"/>
-        </w:rPr>
+        <w:t>NA QUINTA COMPRA CONSECUTIVA DO PLANO STARTER, RETORNA NO VALOR DE R$ 26,90 E INICIA-SE UM NOVO CICLO DE DESCONTOS.</w:t>
+      </w:r>
+    </w:p>
+    <w:p/>
+    <w:p>
+      <w:r>
         <w:t xml:space="preserve">CONFIGURAÇÃO DA </w:t>
       </w:r>
       <w:r>
-        <w:rPr>
-          <w:highlight w:val="green"/>
-        </w:rPr>
         <w:t>ASSINATURA ANUAL DO PLANO PRO (AUTOR BEST SELLER)</w:t>
       </w:r>
       <w:r>
-        <w:rPr>
-          <w:highlight w:val="green"/>
-        </w:rPr>
         <w:t xml:space="preserve"> R$ 238,80</w:t>
       </w:r>
     </w:p>
     <w:p>
       <w:r>
-        <w:rPr>
-          <w:highlight w:val="green"/>
-        </w:rPr>
         <w:t xml:space="preserve">R$ 19,90 </w:t>
       </w:r>
       <w:r>
-        <w:rPr>
-          <w:highlight w:val="green"/>
-        </w:rPr>
         <w:t xml:space="preserve">MENSAIS NO PLANO ANUAL </w:t>
       </w:r>
       <w:r>
-        <w:rPr>
-          <w:highlight w:val="green"/>
-        </w:rPr>
         <w:t>LINK DO CHECKOUT DA KIWIFI:</w:t>
       </w:r>
       <w:r>
-        <w:rPr>
-          <w:highlight w:val="green"/>
-        </w:rPr>
         <w:t xml:space="preserve"> </w:t>
       </w:r>
       <w:hyperlink r:id="rId5" w:history="1">
         <w:r>
           <w:rPr>
             <w:rStyle w:val="Hyperlink"/>
-            <w:highlight w:val="green"/>
           </w:rPr>
           <w:t>https://pay.kiwify.com.br/jXQTsFm</w:t>
         </w:r>
       </w:hyperlink>
     </w:p>
-    <w:p>
-      <w:pPr>
-        <w:rPr>
-          <w:highlight w:val="green"/>
-        </w:rPr>
-      </w:pPr>
-    </w:p>
-    <w:p>
-      <w:pPr>
-        <w:rPr>
-          <w:highlight w:val="green"/>
-        </w:rPr>
-      </w:pPr>
-      <w:r>
-        <w:rPr>
-          <w:highlight w:val="green"/>
-        </w:rPr>
-        <w:t xml:space="preserve">DESBLOQUEIO DOS SEGUINTES BENEFÍCIOS DO </w:t>
-      </w:r>
-      <w:r>
-        <w:rPr>
-          <w:highlight w:val="green"/>
-        </w:rPr>
-        <w:t>PRO</w:t>
-      </w:r>
-      <w:r>
-        <w:rPr>
-          <w:highlight w:val="green"/>
-        </w:rPr>
-        <w:t xml:space="preserve"> NO PLANO ANUAL.</w:t>
-      </w:r>
-    </w:p>
     <w:p/>
     <w:p>
       <w:r>
-        <w:rPr>
-          <w:highlight w:val="green"/>
-        </w:rPr>
-        <w:t xml:space="preserve">PLANO </w:t>
-      </w:r>
-      <w:r>
-        <w:rPr>
-          <w:highlight w:val="green"/>
-        </w:rPr>
-        <w:t>PRO</w:t>
-      </w:r>
-      <w:r>
-        <w:rPr>
-          <w:highlight w:val="green"/>
-        </w:rPr>
+        <w:t>DESBLOQUEIO DOS SEGUINTES BENEFÍCIOS DO PRO NO PLANO ANUAL.</w:t>
+      </w:r>
+    </w:p>
+    <w:p/>
+    <w:p>
+      <w:r>
+        <w:t>PLANO PRO</w:t>
+      </w:r>
+      <w:r>
         <w:t xml:space="preserve"> ANUAL</w:t>
       </w:r>
       <w:r>
-        <w:rPr>
-          <w:highlight w:val="green"/>
-        </w:rPr>
+        <w:t xml:space="preserve"> - Início R$ 19,90 - Link do Checkout da Kiwify: </w:t>
+      </w:r>
+      <w:r>
+        <w:t>https://pay.kiwify.com.br/pH8lSvE</w:t>
+      </w:r>
+    </w:p>
+    <w:p>
+      <w:r>
+        <w:t>PLANO PRO</w:t>
+      </w:r>
+      <w:r>
+        <w:t xml:space="preserve"> ANUAL</w:t>
+      </w:r>
+      <w:r>
+        <w:t xml:space="preserve"> - </w:t>
+      </w:r>
+      <w:r>
+        <w:t xml:space="preserve">2º Nível 10% de Desconto </w:t>
+      </w:r>
+      <w:r>
+        <w:t xml:space="preserve">R$ 17,91 </w:t>
+      </w:r>
+      <w:r>
+        <w:t xml:space="preserve">- Link do Checkout da Kiwify: </w:t>
+      </w:r>
+      <w:r>
+        <w:t>https://pay.kiwify.com.br/SCgOrg9</w:t>
+      </w:r>
+    </w:p>
+    <w:p>
+      <w:r>
+        <w:t>PLANO PRO</w:t>
+      </w:r>
+      <w:r>
+        <w:t xml:space="preserve"> ANUAL</w:t>
+      </w:r>
+      <w:r>
+        <w:t xml:space="preserve"> - </w:t>
+      </w:r>
+      <w:r>
+        <w:t xml:space="preserve">3º Nível 15% de Desconto </w:t>
+      </w:r>
+      <w:r>
+        <w:t xml:space="preserve">R$ 16,92 </w:t>
+      </w:r>
+      <w:r>
+        <w:t xml:space="preserve">- Link do Checkout da Kiwify: </w:t>
+      </w:r>
+      <w:r>
+        <w:t>https://pay.kiwify.com.br/mChyOMF</w:t>
+      </w:r>
+    </w:p>
+    <w:p>
+      <w:r>
+        <w:t>PLANO PRO</w:t>
+      </w:r>
+      <w:r>
+        <w:t xml:space="preserve"> ANUAL</w:t>
+      </w:r>
+      <w:r>
+        <w:t xml:space="preserve"> - </w:t>
+      </w:r>
+      <w:r>
+        <w:t xml:space="preserve">4º Nível 20% de Desconto </w:t>
+      </w:r>
+      <w:r>
+        <w:t xml:space="preserve">R$ 15,92 </w:t>
+      </w:r>
+      <w:r>
+        <w:t xml:space="preserve">- Link do Checkout da Kiwify: </w:t>
+      </w:r>
+      <w:r>
+        <w:t>https://pay.kiwify.com.br/t5vOuOH</w:t>
+      </w:r>
+    </w:p>
+    <w:p>
+      <w:r>
+        <w:t>NA QUINTA COMPRA CONSECUTIVA, RETORNA NO VALOR DE R$ 19,90 E INICIA-SE UM NOVO CICLO DE DESCONTOS.</w:t>
+      </w:r>
+    </w:p>
+    <w:p/>
+    <w:p>
+      <w:r>
+        <w:t>CONFIGURAÇÃO DA ASSINATURA DO PLANO PRO COM PAGAMENTO MENSAL R$ 34,90</w:t>
+      </w:r>
+      <w:r>
+        <w:t>.</w:t>
+      </w:r>
+    </w:p>
+    <w:p>
+      <w:r>
+        <w:t xml:space="preserve">LINK DO CHECKOUT DA KIWIFY: </w:t>
+      </w:r>
+      <w:r>
+        <w:t>https://pay.kiwify.com.br/Bls6OL7</w:t>
+      </w:r>
+    </w:p>
+    <w:p/>
+    <w:p>
+      <w:r>
+        <w:t>PLANO PRO</w:t>
+      </w:r>
+      <w:r>
+        <w:t xml:space="preserve"> MENSAL</w:t>
+      </w:r>
+      <w:r>
         <w:t xml:space="preserve"> - Início R$ </w:t>
       </w:r>
       <w:r>
-        <w:rPr>
-          <w:highlight w:val="green"/>
-        </w:rPr>
-        <w:t>19,90</w:t>
-      </w:r>
-      <w:r>
-        <w:rPr>
-          <w:highlight w:val="green"/>
-        </w:rPr>
+        <w:t>21,90</w:t>
+      </w:r>
+      <w:r>
         <w:t xml:space="preserve"> - Link do Checkout da Kiwify: </w:t>
       </w:r>
       <w:r>
-        <w:rPr>
-          <w:highlight w:val="green"/>
-        </w:rPr>
-        <w:t>https://pay.kiwify.com.br/pH8lSvE</w:t>
-      </w:r>
-    </w:p>
-    <w:p>
-      <w:r>
-        <w:rPr>
-          <w:highlight w:val="green"/>
-        </w:rPr>
+        <w:t>https://pay.kiwify.com.br/dEoi760</w:t>
+      </w:r>
+    </w:p>
+    <w:p>
+      <w:r>
         <w:t>PLANO PRO</w:t>
       </w:r>
       <w:r>
-        <w:rPr>
-          <w:highlight w:val="green"/>
-        </w:rPr>
-        <w:t xml:space="preserve"> ANUAL</w:t>
-      </w:r>
-      <w:r>
-        <w:rPr>
-          <w:highlight w:val="green"/>
-        </w:rPr>
-        <w:t xml:space="preserve"> - </w:t>
-      </w:r>
-      <w:r>
-        <w:rPr>
-          <w:highlight w:val="green"/>
-        </w:rPr>
-        <w:t xml:space="preserve">2º Nível 10% de Desconto </w:t>
-      </w:r>
-      <w:r>
-        <w:rPr>
-          <w:highlight w:val="green"/>
-        </w:rPr>
-        <w:t xml:space="preserve">R$ 17,91 </w:t>
-      </w:r>
-      <w:r>
-        <w:rPr>
-          <w:highlight w:val="green"/>
-        </w:rPr>
-        <w:t xml:space="preserve">- Link do Checkout da Kiwify: </w:t>
-      </w:r>
-      <w:r>
-        <w:rPr>
-          <w:highlight w:val="green"/>
-        </w:rPr>
-        <w:t>https://pay.kiwify.com.br/SCgOrg9</w:t>
-      </w:r>
-    </w:p>
-    <w:p>
-      <w:r>
-        <w:rPr>
-          <w:highlight w:val="green"/>
-        </w:rPr>
+        <w:t xml:space="preserve"> MENSAL</w:t>
+      </w:r>
+      <w:r>
+        <w:t xml:space="preserve"> - 2º Nível 10% de Desconto R$ 1</w:t>
+      </w:r>
+      <w:r>
+        <w:t>9,71</w:t>
+      </w:r>
+      <w:r>
+        <w:t xml:space="preserve"> - Link do Checkout da Kiwify: </w:t>
+      </w:r>
+      <w:r>
+        <w:t>https://pay.kiwify.com.br/93RoEg1</w:t>
+      </w:r>
+    </w:p>
+    <w:p>
+      <w:r>
         <w:t>PLANO PRO</w:t>
       </w:r>
       <w:r>
-        <w:rPr>
-          <w:highlight w:val="green"/>
-        </w:rPr>
-        <w:t xml:space="preserve"> ANUAL</w:t>
-      </w:r>
-      <w:r>
-        <w:rPr>
-          <w:highlight w:val="green"/>
-        </w:rPr>
-        <w:t xml:space="preserve"> - </w:t>
-      </w:r>
-      <w:r>
-        <w:rPr>
-          <w:highlight w:val="green"/>
-        </w:rPr>
-        <w:t xml:space="preserve">3º Nível 15% de Desconto </w:t>
-      </w:r>
-      <w:r>
-        <w:rPr>
-          <w:highlight w:val="green"/>
-        </w:rPr>
-        <w:t xml:space="preserve">R$ 16,92 </w:t>
-      </w:r>
-      <w:r>
-        <w:rPr>
-          <w:highlight w:val="green"/>
-        </w:rPr>
-        <w:t xml:space="preserve">- Link do Checkout da Kiwify: </w:t>
-      </w:r>
-      <w:r>
-        <w:rPr>
-          <w:highlight w:val="green"/>
-        </w:rPr>
-        <w:t>https://pay.kiwify.com.br/mChyOMF</w:t>
-      </w:r>
-    </w:p>
-    <w:p>
-      <w:r>
-        <w:rPr>
-          <w:highlight w:val="green"/>
-        </w:rPr>
-        <w:t>PLANO PRO</w:t>
-      </w:r>
-      <w:r>
-        <w:rPr>
-          <w:highlight w:val="green"/>
-        </w:rPr>
-        <w:t xml:space="preserve"> ANUAL</w:t>
-      </w:r>
-      <w:r>
-        <w:rPr>
-          <w:highlight w:val="green"/>
-        </w:rPr>
-        <w:t xml:space="preserve"> - </w:t>
-      </w:r>
-      <w:r>
-        <w:rPr>
-          <w:highlight w:val="green"/>
-        </w:rPr>
-        <w:t xml:space="preserve">4º Nível 20% de Desconto </w:t>
-      </w:r>
-      <w:r>
-        <w:rPr>
-          <w:highlight w:val="green"/>
-        </w:rPr>
-        <w:t xml:space="preserve">R$ 15,92 </w:t>
-      </w:r>
-      <w:r>
-        <w:rPr>
-          <w:highlight w:val="green"/>
-        </w:rPr>
-        <w:t xml:space="preserve">- Link do Checkout da Kiwify: </w:t>
-      </w:r>
-      <w:r>
-        <w:rPr>
-          <w:highlight w:val="green"/>
-        </w:rPr>
-        <w:t>https://pay.kiwify.com.br/t5vOuOH</w:t>
-      </w:r>
-    </w:p>
-    <w:p>
-      <w:r>
-        <w:t>NA QUINTA COMPRA CONSECUTIVA, RETORNA NO VALOR DE R$ 19,90 E INICIA-SE UM NOVO CICLO DE DESCONTOS.</w:t>
-      </w:r>
-    </w:p>
-    <w:p/>
-    <w:p>
-      <w:pPr>
-        <w:rPr>
-          <w:highlight w:val="green"/>
-        </w:rPr>
-      </w:pPr>
-      <w:r>
-        <w:rPr>
-          <w:highlight w:val="green"/>
-        </w:rPr>
-        <w:t>CONFIGURAÇÃO DA ASSINATURA DO PLANO PRO COM PAGAMENTO MENSAL</w:t>
-      </w:r>
-      <w:r>
-        <w:rPr>
-          <w:highlight w:val="green"/>
-        </w:rPr>
-        <w:t xml:space="preserve"> R$ 34,90</w:t>
-      </w:r>
-      <w:r>
-        <w:rPr>
-          <w:highlight w:val="green"/>
-        </w:rPr>
-        <w:t>.</w:t>
-      </w:r>
-    </w:p>
-    <w:p>
-      <w:r>
-        <w:rPr>
-          <w:highlight w:val="green"/>
-        </w:rPr>
-        <w:t xml:space="preserve">LINK DO </w:t>
-      </w:r>
-      <w:r>
-        <w:rPr>
-          <w:highlight w:val="green"/>
-        </w:rPr>
-        <w:t xml:space="preserve">CHECKOUT DA KIWIFY: </w:t>
-      </w:r>
-      <w:r>
-        <w:rPr>
-          <w:highlight w:val="green"/>
-        </w:rPr>
-        <w:t>https://pay.kiwify.com.br/Bls6OL7</w:t>
-      </w:r>
-    </w:p>
-    <w:p/>
-    <w:p>
-      <w:r>
-        <w:rPr>
-          <w:highlight w:val="green"/>
-        </w:rPr>
-        <w:t>PLANO PRO</w:t>
-      </w:r>
-      <w:r>
-        <w:rPr>
-          <w:highlight w:val="green"/>
-        </w:rPr>
         <w:t xml:space="preserve"> MENSAL</w:t>
       </w:r>
       <w:r>
-        <w:rPr>
-          <w:highlight w:val="green"/>
-        </w:rPr>
-        <w:t xml:space="preserve"> - Início R$ </w:t>
-      </w:r>
-      <w:r>
-        <w:rPr>
-          <w:highlight w:val="green"/>
-        </w:rPr>
-        <w:t>21,90</w:t>
-      </w:r>
-      <w:r>
-        <w:rPr>
-          <w:highlight w:val="green"/>
-        </w:rPr>
+        <w:t xml:space="preserve"> - 3º Nível 15% de Desconto R$ 1</w:t>
+      </w:r>
+      <w:r>
+        <w:t>8,62</w:t>
+      </w:r>
+      <w:r>
         <w:t xml:space="preserve"> - Link do Checkout da Kiwify: </w:t>
       </w:r>
       <w:r>
-        <w:rPr>
-          <w:highlight w:val="green"/>
-        </w:rPr>
-        <w:t>https://pay.kiwify.com.br/dEoi760</w:t>
-      </w:r>
-    </w:p>
-    <w:p>
-      <w:r>
-        <w:rPr>
-          <w:highlight w:val="green"/>
-        </w:rPr>
-        <w:t>PLANO PRO</w:t>
-      </w:r>
-      <w:r>
-        <w:rPr>
-          <w:highlight w:val="green"/>
-        </w:rPr>
-        <w:t xml:space="preserve"> MENSAL</w:t>
-      </w:r>
-      <w:r>
-        <w:rPr>
-          <w:highlight w:val="green"/>
-        </w:rPr>
-        <w:t xml:space="preserve"> - 2º Nível 10% de Desconto R$ 1</w:t>
-      </w:r>
-      <w:r>
-        <w:rPr>
-          <w:highlight w:val="green"/>
-        </w:rPr>
-        <w:t>9,71</w:t>
-      </w:r>
-      <w:r>
-        <w:rPr>
-          <w:highlight w:val="green"/>
-        </w:rPr>
-        <w:t xml:space="preserve"> - Link do Checkout da Kiwify: </w:t>
-      </w:r>
-      <w:r>
-        <w:rPr>
-          <w:highlight w:val="green"/>
-        </w:rPr>
-        <w:t>https://pay.kiwify.com.br/93RoEg1</w:t>
-      </w:r>
-    </w:p>
-    <w:p>
-      <w:r>
-        <w:rPr>
-          <w:highlight w:val="green"/>
-        </w:rPr>
-        <w:t>PLANO PRO</w:t>
-      </w:r>
-      <w:r>
-        <w:rPr>
-          <w:highlight w:val="green"/>
-        </w:rPr>
-        <w:t xml:space="preserve"> MENSAL</w:t>
-      </w:r>
-      <w:r>
-        <w:rPr>
-          <w:highlight w:val="green"/>
-        </w:rPr>
-        <w:t xml:space="preserve"> - 3º Nível 15% de Desconto R$ 1</w:t>
-      </w:r>
-      <w:r>
-        <w:rPr>
-          <w:highlight w:val="green"/>
-        </w:rPr>
-        <w:t>8,62</w:t>
-      </w:r>
-      <w:r>
-        <w:rPr>
-          <w:highlight w:val="green"/>
-        </w:rPr>
-        <w:t xml:space="preserve"> - Link do Checkout da Kiwify: </w:t>
-      </w:r>
-      <w:r>
-        <w:rPr>
-          <w:highlight w:val="green"/>
-        </w:rPr>
         <w:t>https://pay.kiwify.com.br/JI5Ah1E</w:t>
       </w:r>
     </w:p>
     <w:p>
       <w:r>
-        <w:rPr>
-          <w:highlight w:val="green"/>
-        </w:rPr>
         <w:lastRenderedPageBreak/>
         <w:t>PLANO PRO</w:t>
       </w:r>
       <w:r>
-        <w:rPr>
-          <w:highlight w:val="green"/>
-        </w:rPr>
         <w:t xml:space="preserve"> MENSAL</w:t>
       </w:r>
       <w:r>
-        <w:rPr>
-          <w:highlight w:val="green"/>
-        </w:rPr>
         <w:t xml:space="preserve"> - 4º Nível 20% de Desconto R$ 1</w:t>
       </w:r>
       <w:r>
-        <w:rPr>
-          <w:highlight w:val="green"/>
-        </w:rPr>
         <w:t>7,52</w:t>
       </w:r>
       <w:r>
-        <w:rPr>
-          <w:highlight w:val="green"/>
-        </w:rPr>
         <w:t xml:space="preserve"> - Link do Checkout da Kiwify: </w:t>
       </w:r>
       <w:r>
-        <w:rPr>
-          <w:highlight w:val="green"/>
-        </w:rPr>
         <w:t>https://pay.kiwify.com.br/EmUxPsB</w:t>
       </w:r>
     </w:p>
@@ -1248,253 +587,120 @@
     </w:p>
     <w:p/>
     <w:p>
-      <w:pPr>
-        <w:rPr>
-          <w:highlight w:val="green"/>
-        </w:rPr>
-      </w:pPr>
-      <w:r>
-        <w:rPr>
-          <w:highlight w:val="green"/>
-        </w:rPr>
+      <w:r>
         <w:t xml:space="preserve">CONFIGURAÇÃO DA </w:t>
       </w:r>
       <w:r>
-        <w:rPr>
-          <w:highlight w:val="green"/>
-        </w:rPr>
         <w:t>ASSINATURA ANUAL DO PLANO BLACK (EDITORA VIP)</w:t>
       </w:r>
       <w:r>
-        <w:rPr>
-          <w:highlight w:val="green"/>
-        </w:rPr>
         <w:t xml:space="preserve"> R$ 358,80</w:t>
       </w:r>
     </w:p>
     <w:p>
-      <w:pPr>
-        <w:rPr>
-          <w:highlight w:val="green"/>
-        </w:rPr>
-      </w:pPr>
-      <w:r>
-        <w:rPr>
-          <w:highlight w:val="green"/>
-        </w:rPr>
+      <w:r>
         <w:t>R$ 29,90</w:t>
       </w:r>
       <w:r>
-        <w:rPr>
-          <w:highlight w:val="green"/>
-        </w:rPr>
         <w:t xml:space="preserve"> MENSAIS NO PLANO ANUAL</w:t>
       </w:r>
       <w:r>
-        <w:rPr>
-          <w:highlight w:val="green"/>
-        </w:rPr>
         <w:t xml:space="preserve"> LINK DO CHECKOUT DA KIWIFI:</w:t>
       </w:r>
       <w:r>
-        <w:rPr>
-          <w:highlight w:val="green"/>
-        </w:rPr>
-        <w:t xml:space="preserve"> </w:t>
-      </w:r>
-      <w:r>
-        <w:rPr>
-          <w:highlight w:val="green"/>
-        </w:rPr>
-        <w:t>https://pay.kiwify.com.br/hSv5tYq</w:t>
-      </w:r>
-    </w:p>
-    <w:p>
-      <w:pPr>
-        <w:rPr>
-          <w:highlight w:val="green"/>
-        </w:rPr>
-      </w:pPr>
-    </w:p>
-    <w:p>
-      <w:r>
-        <w:rPr>
-          <w:highlight w:val="green"/>
-        </w:rPr>
+        <w:t xml:space="preserve"> https://pay.kiwify.com.br/hSv5tYq</w:t>
+      </w:r>
+    </w:p>
+    <w:p/>
+    <w:p>
+      <w:r>
         <w:t>PLANO BLACK</w:t>
       </w:r>
       <w:r>
-        <w:rPr>
-          <w:highlight w:val="green"/>
-        </w:rPr>
         <w:t xml:space="preserve"> ANUAL</w:t>
       </w:r>
       <w:r>
-        <w:rPr>
-          <w:highlight w:val="green"/>
-        </w:rPr>
         <w:t xml:space="preserve"> - </w:t>
       </w:r>
       <w:r>
-        <w:rPr>
-          <w:highlight w:val="green"/>
-        </w:rPr>
         <w:t xml:space="preserve">Início </w:t>
       </w:r>
       <w:r>
-        <w:rPr>
-          <w:highlight w:val="green"/>
-        </w:rPr>
         <w:t xml:space="preserve">R$ 14,90 </w:t>
       </w:r>
       <w:r>
-        <w:rPr>
-          <w:highlight w:val="green"/>
-        </w:rPr>
         <w:t>- Link do Checkout da Kiwify:</w:t>
       </w:r>
       <w:r>
-        <w:rPr>
-          <w:highlight w:val="green"/>
-        </w:rPr>
-        <w:t xml:space="preserve"> </w:t>
-      </w:r>
-      <w:r>
-        <w:rPr>
-          <w:highlight w:val="green"/>
-        </w:rPr>
-        <w:t>https://pay.kiwify.com.br/ottQN4o</w:t>
-      </w:r>
-    </w:p>
-    <w:p>
-      <w:r>
-        <w:rPr>
-          <w:highlight w:val="green"/>
-        </w:rPr>
+        <w:t xml:space="preserve"> https://pay.kiwify.com.br/ottQN4o</w:t>
+      </w:r>
+    </w:p>
+    <w:p>
+      <w:r>
         <w:t>PLANO BLACK</w:t>
       </w:r>
       <w:r>
-        <w:rPr>
-          <w:highlight w:val="green"/>
-        </w:rPr>
         <w:t xml:space="preserve"> ANUAL</w:t>
       </w:r>
       <w:r>
-        <w:rPr>
-          <w:highlight w:val="green"/>
-        </w:rPr>
         <w:t xml:space="preserve"> - </w:t>
       </w:r>
       <w:r>
-        <w:rPr>
-          <w:highlight w:val="green"/>
-        </w:rPr>
         <w:t xml:space="preserve">2º Nível 10% de Desconto </w:t>
       </w:r>
       <w:r>
-        <w:rPr>
-          <w:highlight w:val="green"/>
-        </w:rPr>
         <w:t xml:space="preserve">R$ 13,41 </w:t>
       </w:r>
       <w:r>
-        <w:rPr>
-          <w:highlight w:val="green"/>
-        </w:rPr>
         <w:t xml:space="preserve">- Link do Checkout da Kiwify: </w:t>
       </w:r>
       <w:r>
-        <w:rPr>
-          <w:highlight w:val="green"/>
-        </w:rPr>
         <w:t>https://pay.kiwify.com.br/7Df9tSf</w:t>
       </w:r>
     </w:p>
     <w:p>
       <w:r>
-        <w:rPr>
-          <w:highlight w:val="green"/>
-        </w:rPr>
         <w:t>PLANO BLACK</w:t>
       </w:r>
       <w:r>
-        <w:rPr>
-          <w:highlight w:val="green"/>
-        </w:rPr>
         <w:t xml:space="preserve"> ANUAL</w:t>
       </w:r>
       <w:r>
-        <w:rPr>
-          <w:highlight w:val="green"/>
-        </w:rPr>
         <w:t xml:space="preserve"> - </w:t>
       </w:r>
       <w:r>
-        <w:rPr>
-          <w:highlight w:val="green"/>
-        </w:rPr>
         <w:t xml:space="preserve">3º Nível 15% de Desconto </w:t>
       </w:r>
       <w:r>
-        <w:rPr>
-          <w:highlight w:val="green"/>
-        </w:rPr>
         <w:t xml:space="preserve">R$ 12,67 </w:t>
       </w:r>
       <w:r>
-        <w:rPr>
-          <w:highlight w:val="green"/>
-        </w:rPr>
         <w:t xml:space="preserve">- Link do Checkout da Kiwify: </w:t>
       </w:r>
       <w:r>
-        <w:rPr>
-          <w:highlight w:val="green"/>
-        </w:rPr>
         <w:t>https://pay.kiwify.com.br/l41UVMk</w:t>
       </w:r>
     </w:p>
     <w:p>
       <w:r>
-        <w:rPr>
-          <w:highlight w:val="green"/>
-        </w:rPr>
         <w:t>PLANO BLACK</w:t>
       </w:r>
       <w:r>
-        <w:rPr>
-          <w:highlight w:val="green"/>
-        </w:rPr>
         <w:t xml:space="preserve"> ANUAL</w:t>
       </w:r>
       <w:r>
-        <w:rPr>
-          <w:highlight w:val="green"/>
-        </w:rPr>
         <w:t xml:space="preserve"> - </w:t>
       </w:r>
       <w:r>
-        <w:rPr>
-          <w:highlight w:val="green"/>
-        </w:rPr>
         <w:t xml:space="preserve">4º Nível 20% de Desconto </w:t>
       </w:r>
       <w:r>
-        <w:rPr>
-          <w:highlight w:val="green"/>
-        </w:rPr>
         <w:t xml:space="preserve">R$ 11,92 </w:t>
       </w:r>
       <w:r>
-        <w:rPr>
-          <w:highlight w:val="green"/>
-        </w:rPr>
         <w:t xml:space="preserve">- Link do Checkout da Kiwify: </w:t>
       </w:r>
       <w:r>
-        <w:rPr>
-          <w:highlight w:val="green"/>
-        </w:rPr>
         <w:t>https://pay.kiwify.com.br/LxYJjDq</w:t>
       </w:r>
     </w:p>
@@ -1510,237 +716,91 @@
       </w:r>
     </w:p>
     <w:p>
-      <w:pPr>
-        <w:rPr>
-          <w:highlight w:val="green"/>
-        </w:rPr>
-      </w:pPr>
-      <w:r>
-        <w:rPr>
-          <w:highlight w:val="green"/>
-        </w:rPr>
-        <w:t xml:space="preserve">CONFIGURAÇÃO DA ASSINATURA DO PLANO BLACK COM PAGAMENTO MENSAL </w:t>
-      </w:r>
-      <w:r>
-        <w:rPr>
-          <w:highlight w:val="green"/>
-        </w:rPr>
-        <w:t>R$ 49,90.</w:t>
-      </w:r>
-    </w:p>
-    <w:p>
-      <w:r>
-        <w:rPr>
-          <w:highlight w:val="green"/>
-        </w:rPr>
+      <w:r>
+        <w:t>CONFIGURAÇÃO DA ASSINATURA DO PLANO BLACK COM PAGAMENTO MENSAL R$ 49,90.</w:t>
+      </w:r>
+    </w:p>
+    <w:p>
+      <w:r>
         <w:t>LINK DO CHECKOUT DA KIWIFY:</w:t>
       </w:r>
       <w:r>
-        <w:rPr>
-          <w:highlight w:val="green"/>
-        </w:rPr>
-        <w:t xml:space="preserve"> </w:t>
-      </w:r>
-      <w:r>
-        <w:rPr>
-          <w:highlight w:val="green"/>
-        </w:rPr>
-        <w:t>https://pay.kiwify.com.br/7UgxJ0f</w:t>
+        <w:t xml:space="preserve"> https://pay.kiwify.com.br/7UgxJ0f</w:t>
       </w:r>
     </w:p>
     <w:p/>
     <w:p>
       <w:r>
-        <w:rPr>
-          <w:highlight w:val="green"/>
-        </w:rPr>
-        <w:t xml:space="preserve">PLANO BLACK </w:t>
-      </w:r>
-      <w:r>
-        <w:rPr>
-          <w:highlight w:val="green"/>
-        </w:rPr>
-        <w:t>MENSAL</w:t>
-      </w:r>
-      <w:r>
-        <w:rPr>
-          <w:highlight w:val="green"/>
-        </w:rPr>
-        <w:t xml:space="preserve"> </w:t>
-      </w:r>
-      <w:r>
-        <w:rPr>
-          <w:highlight w:val="green"/>
-        </w:rPr>
-        <w:t>–</w:t>
-      </w:r>
-      <w:r>
-        <w:rPr>
-          <w:highlight w:val="green"/>
-        </w:rPr>
-        <w:t xml:space="preserve"> Início</w:t>
-      </w:r>
-      <w:r>
-        <w:rPr>
-          <w:highlight w:val="green"/>
-        </w:rPr>
-        <w:t xml:space="preserve"> </w:t>
-      </w:r>
-      <w:r>
-        <w:rPr>
-          <w:highlight w:val="green"/>
-        </w:rPr>
+        <w:t xml:space="preserve">PLANO BLACK MENSAL – Início </w:t>
+      </w:r>
+      <w:r>
         <w:t xml:space="preserve">R$ 16,90 </w:t>
       </w:r>
       <w:r>
-        <w:rPr>
-          <w:highlight w:val="green"/>
-        </w:rPr>
         <w:t>- Link do Checkout da Kiwify:</w:t>
       </w:r>
       <w:r>
-        <w:rPr>
-          <w:highlight w:val="green"/>
-        </w:rPr>
-        <w:t xml:space="preserve"> </w:t>
-      </w:r>
-      <w:r>
-        <w:rPr>
-          <w:highlight w:val="green"/>
-        </w:rPr>
-        <w:t>https://pay.kiwify.com.br/Cg59pjZ</w:t>
-      </w:r>
-    </w:p>
-    <w:p>
-      <w:r>
-        <w:rPr>
-          <w:highlight w:val="green"/>
-        </w:rPr>
+        <w:t xml:space="preserve"> https://pay.kiwify.com.br/Cg59pjZ</w:t>
+      </w:r>
+    </w:p>
+    <w:p>
+      <w:r>
         <w:t>PLANO BLACK</w:t>
       </w:r>
       <w:r>
-        <w:rPr>
-          <w:highlight w:val="green"/>
-        </w:rPr>
-        <w:t xml:space="preserve"> MENSAL</w:t>
-      </w:r>
-      <w:r>
-        <w:rPr>
-          <w:highlight w:val="green"/>
-        </w:rPr>
-        <w:t xml:space="preserve"> </w:t>
-      </w:r>
-      <w:r>
-        <w:rPr>
-          <w:highlight w:val="green"/>
-        </w:rPr>
+        <w:t xml:space="preserve"> MENSAL </w:t>
+      </w:r>
+      <w:r>
         <w:t>- 2º Nível 10% de Desconto R$ 1</w:t>
       </w:r>
       <w:r>
-        <w:rPr>
-          <w:highlight w:val="green"/>
-        </w:rPr>
         <w:t>5,21</w:t>
       </w:r>
       <w:r>
-        <w:rPr>
-          <w:highlight w:val="green"/>
-        </w:rPr>
         <w:t xml:space="preserve"> - Link do Checkout da Kiwify: </w:t>
       </w:r>
       <w:r>
-        <w:rPr>
-          <w:highlight w:val="green"/>
-        </w:rPr>
         <w:t>https://pay.kiwify.com.br/kSe4GqY</w:t>
       </w:r>
     </w:p>
     <w:p>
       <w:r>
-        <w:rPr>
-          <w:highlight w:val="green"/>
-        </w:rPr>
         <w:t>PLANO BLACK</w:t>
       </w:r>
       <w:r>
-        <w:rPr>
-          <w:highlight w:val="green"/>
-        </w:rPr>
-        <w:t xml:space="preserve"> MENSAL</w:t>
-      </w:r>
-      <w:r>
-        <w:rPr>
-          <w:highlight w:val="green"/>
-        </w:rPr>
-        <w:t xml:space="preserve"> </w:t>
-      </w:r>
-      <w:r>
-        <w:rPr>
-          <w:highlight w:val="green"/>
-        </w:rPr>
+        <w:t xml:space="preserve"> MENSAL </w:t>
+      </w:r>
+      <w:r>
         <w:t>- 3º Nível 15% de Desconto R$ 1</w:t>
       </w:r>
       <w:r>
-        <w:rPr>
-          <w:highlight w:val="green"/>
-        </w:rPr>
         <w:t>4,37</w:t>
       </w:r>
       <w:r>
-        <w:rPr>
-          <w:highlight w:val="green"/>
-        </w:rPr>
         <w:t xml:space="preserve"> - Link do Checkout da Kiwify: </w:t>
       </w:r>
       <w:r>
-        <w:rPr>
-          <w:highlight w:val="green"/>
-        </w:rPr>
         <w:t>https://pay.kiwify.com.br/GCqdJAU</w:t>
       </w:r>
     </w:p>
     <w:p>
       <w:r>
-        <w:rPr>
-          <w:highlight w:val="green"/>
-        </w:rPr>
         <w:lastRenderedPageBreak/>
         <w:t>PLANO BLACK</w:t>
       </w:r>
       <w:r>
-        <w:rPr>
-          <w:highlight w:val="green"/>
-        </w:rPr>
-        <w:t xml:space="preserve"> MENSAL</w:t>
-      </w:r>
-      <w:r>
-        <w:rPr>
-          <w:highlight w:val="green"/>
-        </w:rPr>
-        <w:t xml:space="preserve"> </w:t>
-      </w:r>
-      <w:r>
-        <w:rPr>
-          <w:highlight w:val="green"/>
-        </w:rPr>
+        <w:t xml:space="preserve"> MENSAL </w:t>
+      </w:r>
+      <w:r>
         <w:t>- 4º Nível 20% de Desconto R$ 1</w:t>
       </w:r>
       <w:r>
-        <w:rPr>
-          <w:highlight w:val="green"/>
-        </w:rPr>
         <w:t>3,52</w:t>
       </w:r>
       <w:r>
-        <w:rPr>
-          <w:highlight w:val="green"/>
-        </w:rPr>
         <w:t xml:space="preserve"> - Link do Checkout da Kiwify: </w:t>
       </w:r>
       <w:r>
-        <w:rPr>
-          <w:highlight w:val="green"/>
-        </w:rPr>
         <w:t>https://pay.kiwify.com.br/LcNvYD0</w:t>
       </w:r>
     </w:p>
@@ -1794,7 +854,6 @@
                 <w:kern w:val="0"/>
                 <w:sz w:val="28"/>
                 <w:szCs w:val="28"/>
-                <w:highlight w:val="green"/>
                 <w:lang w:eastAsia="pt-BR"/>
                 <w14:ligatures w14:val="none"/>
               </w:rPr>
@@ -1806,39 +865,10 @@
                 <w:kern w:val="0"/>
                 <w:sz w:val="28"/>
                 <w:szCs w:val="28"/>
-                <w:highlight w:val="green"/>
-                <w:lang w:eastAsia="pt-BR"/>
-                <w14:ligatures w14:val="none"/>
-              </w:rPr>
-              <w:t xml:space="preserve">Livro em </w:t>
-            </w:r>
-            <w:proofErr w:type="gramStart"/>
-            <w:r>
-              <w:rPr>
-                <w:rFonts w:ascii="Arial" w:eastAsia="Times New Roman" w:hAnsi="Arial" w:cs="Arial"/>
-                <w:color w:val="0F172A"/>
-                <w:kern w:val="0"/>
-                <w:sz w:val="28"/>
-                <w:szCs w:val="28"/>
-                <w:highlight w:val="green"/>
-                <w:lang w:eastAsia="pt-BR"/>
-                <w14:ligatures w14:val="none"/>
-              </w:rPr>
-              <w:t>Inglês</w:t>
-            </w:r>
-            <w:proofErr w:type="gramEnd"/>
-            <w:r>
-              <w:rPr>
-                <w:rFonts w:ascii="Arial" w:eastAsia="Times New Roman" w:hAnsi="Arial" w:cs="Arial"/>
-                <w:color w:val="0F172A"/>
-                <w:kern w:val="0"/>
-                <w:sz w:val="28"/>
-                <w:szCs w:val="28"/>
-                <w:highlight w:val="green"/>
-                <w:lang w:eastAsia="pt-BR"/>
-                <w14:ligatures w14:val="none"/>
-              </w:rPr>
-              <w:t xml:space="preserve"> (R$ 24,99) </w:t>
+                <w:lang w:eastAsia="pt-BR"/>
+                <w14:ligatures w14:val="none"/>
+              </w:rPr>
+              <w:t xml:space="preserve">Livro em Inglês (R$ 24,99) </w:t>
             </w:r>
           </w:p>
           <w:p>
@@ -1862,7 +892,6 @@
                   <w:kern w:val="0"/>
                   <w:sz w:val="28"/>
                   <w:szCs w:val="28"/>
-                  <w:highlight w:val="green"/>
                   <w:lang w:eastAsia="pt-BR"/>
                   <w14:ligatures w14:val="none"/>
                 </w:rPr>
@@ -1957,7 +986,6 @@
                 <w:kern w:val="0"/>
                 <w:sz w:val="28"/>
                 <w:szCs w:val="28"/>
-                <w:highlight w:val="green"/>
                 <w:lang w:eastAsia="pt-BR"/>
                 <w14:ligatures w14:val="none"/>
               </w:rPr>
@@ -1969,39 +997,10 @@
                 <w:kern w:val="0"/>
                 <w:sz w:val="28"/>
                 <w:szCs w:val="28"/>
-                <w:highlight w:val="green"/>
-                <w:lang w:eastAsia="pt-BR"/>
-                <w14:ligatures w14:val="none"/>
-              </w:rPr>
-              <w:t xml:space="preserve">Livro em </w:t>
-            </w:r>
-            <w:proofErr w:type="gramStart"/>
-            <w:r>
-              <w:rPr>
-                <w:rFonts w:ascii="Arial" w:eastAsia="Times New Roman" w:hAnsi="Arial" w:cs="Arial"/>
-                <w:color w:val="0F172A"/>
-                <w:kern w:val="0"/>
-                <w:sz w:val="28"/>
-                <w:szCs w:val="28"/>
-                <w:highlight w:val="green"/>
-                <w:lang w:eastAsia="pt-BR"/>
-                <w14:ligatures w14:val="none"/>
-              </w:rPr>
-              <w:t>Espanhol</w:t>
-            </w:r>
-            <w:proofErr w:type="gramEnd"/>
-            <w:r>
-              <w:rPr>
-                <w:rFonts w:ascii="Arial" w:eastAsia="Times New Roman" w:hAnsi="Arial" w:cs="Arial"/>
-                <w:color w:val="0F172A"/>
-                <w:kern w:val="0"/>
-                <w:sz w:val="28"/>
-                <w:szCs w:val="28"/>
-                <w:highlight w:val="green"/>
-                <w:lang w:eastAsia="pt-BR"/>
-                <w14:ligatures w14:val="none"/>
-              </w:rPr>
-              <w:t xml:space="preserve"> (R$ 24,99) </w:t>
+                <w:lang w:eastAsia="pt-BR"/>
+                <w14:ligatures w14:val="none"/>
+              </w:rPr>
+              <w:t xml:space="preserve">Livro em Espanhol (R$ 24,99) </w:t>
             </w:r>
           </w:p>
           <w:p>
@@ -2025,7 +1024,6 @@
                   <w:kern w:val="0"/>
                   <w:sz w:val="28"/>
                   <w:szCs w:val="28"/>
-                  <w:highlight w:val="green"/>
                   <w:lang w:eastAsia="pt-BR"/>
                   <w14:ligatures w14:val="none"/>
                 </w:rPr>
@@ -2106,7 +1104,6 @@
                 <w:kern w:val="0"/>
                 <w:sz w:val="28"/>
                 <w:szCs w:val="28"/>
-                <w:highlight w:val="green"/>
                 <w:lang w:eastAsia="pt-BR"/>
                 <w14:ligatures w14:val="none"/>
               </w:rPr>
@@ -2118,7 +1115,6 @@
                 <w:kern w:val="0"/>
                 <w:sz w:val="28"/>
                 <w:szCs w:val="28"/>
-                <w:highlight w:val="green"/>
                 <w:lang w:eastAsia="pt-BR"/>
                 <w14:ligatures w14:val="none"/>
               </w:rPr>
@@ -2146,7 +1142,6 @@
                   <w:kern w:val="0"/>
                   <w:sz w:val="28"/>
                   <w:szCs w:val="28"/>
-                  <w:highlight w:val="green"/>
                   <w:lang w:eastAsia="pt-BR"/>
                   <w14:ligatures w14:val="none"/>
                 </w:rPr>
@@ -2227,7 +1222,6 @@
                 <w:kern w:val="0"/>
                 <w:sz w:val="28"/>
                 <w:szCs w:val="28"/>
-                <w:highlight w:val="green"/>
                 <w:lang w:eastAsia="pt-BR"/>
                 <w14:ligatures w14:val="none"/>
               </w:rPr>
@@ -2239,7 +1233,6 @@
                 <w:kern w:val="0"/>
                 <w:sz w:val="28"/>
                 <w:szCs w:val="28"/>
-                <w:highlight w:val="green"/>
                 <w:lang w:eastAsia="pt-BR"/>
                 <w14:ligatures w14:val="none"/>
               </w:rPr>
@@ -2252,7 +1245,6 @@
                 <w:kern w:val="0"/>
                 <w:sz w:val="28"/>
                 <w:szCs w:val="28"/>
-                <w:highlight w:val="green"/>
                 <w:lang w:eastAsia="pt-BR"/>
                 <w14:ligatures w14:val="none"/>
               </w:rPr>
@@ -2265,7 +1257,6 @@
                 <w:kern w:val="0"/>
                 <w:sz w:val="28"/>
                 <w:szCs w:val="28"/>
-                <w:highlight w:val="green"/>
                 <w:lang w:eastAsia="pt-BR"/>
                 <w14:ligatures w14:val="none"/>
               </w:rPr>
@@ -2293,7 +1284,6 @@
                   <w:kern w:val="0"/>
                   <w:sz w:val="28"/>
                   <w:szCs w:val="28"/>
-                  <w:highlight w:val="green"/>
                   <w:lang w:eastAsia="pt-BR"/>
                   <w14:ligatures w14:val="none"/>
                 </w:rPr>
@@ -2374,7 +1364,6 @@
                 <w:kern w:val="0"/>
                 <w:sz w:val="28"/>
                 <w:szCs w:val="28"/>
-                <w:highlight w:val="green"/>
                 <w:lang w:eastAsia="pt-BR"/>
                 <w14:ligatures w14:val="none"/>
               </w:rPr>
@@ -2386,7 +1375,6 @@
                 <w:kern w:val="0"/>
                 <w:sz w:val="28"/>
                 <w:szCs w:val="28"/>
-                <w:highlight w:val="green"/>
                 <w:lang w:eastAsia="pt-BR"/>
                 <w14:ligatures w14:val="none"/>
               </w:rPr>
@@ -2399,7 +1387,6 @@
                 <w:kern w:val="0"/>
                 <w:sz w:val="28"/>
                 <w:szCs w:val="28"/>
-                <w:highlight w:val="green"/>
                 <w:lang w:eastAsia="pt-BR"/>
                 <w14:ligatures w14:val="none"/>
               </w:rPr>
@@ -2412,7 +1399,6 @@
                 <w:kern w:val="0"/>
                 <w:sz w:val="28"/>
                 <w:szCs w:val="28"/>
-                <w:highlight w:val="green"/>
                 <w:lang w:eastAsia="pt-BR"/>
                 <w14:ligatures w14:val="none"/>
               </w:rPr>
@@ -2425,7 +1411,6 @@
                 <w:kern w:val="0"/>
                 <w:sz w:val="28"/>
                 <w:szCs w:val="28"/>
-                <w:highlight w:val="green"/>
                 <w:lang w:eastAsia="pt-BR"/>
                 <w14:ligatures w14:val="none"/>
               </w:rPr>
@@ -2438,7 +1423,6 @@
                 <w:kern w:val="0"/>
                 <w:sz w:val="28"/>
                 <w:szCs w:val="28"/>
-                <w:highlight w:val="green"/>
                 <w:lang w:eastAsia="pt-BR"/>
                 <w14:ligatures w14:val="none"/>
               </w:rPr>
@@ -2466,7 +1450,6 @@
                   <w:kern w:val="0"/>
                   <w:sz w:val="28"/>
                   <w:szCs w:val="28"/>
-                  <w:highlight w:val="green"/>
                   <w:lang w:eastAsia="pt-BR"/>
                   <w14:ligatures w14:val="none"/>
                 </w:rPr>
@@ -2533,7 +1516,6 @@
                 <w:kern w:val="0"/>
                 <w:sz w:val="28"/>
                 <w:szCs w:val="28"/>
-                <w:highlight w:val="green"/>
                 <w:lang w:eastAsia="pt-BR"/>
                 <w14:ligatures w14:val="none"/>
               </w:rPr>
@@ -2545,7 +1527,6 @@
                 <w:kern w:val="0"/>
                 <w:sz w:val="28"/>
                 <w:szCs w:val="28"/>
-                <w:highlight w:val="green"/>
                 <w:lang w:eastAsia="pt-BR"/>
                 <w14:ligatures w14:val="none"/>
               </w:rPr>
@@ -2558,7 +1539,6 @@
                 <w:kern w:val="0"/>
                 <w:sz w:val="28"/>
                 <w:szCs w:val="28"/>
-                <w:highlight w:val="green"/>
                 <w:lang w:eastAsia="pt-BR"/>
                 <w14:ligatures w14:val="none"/>
               </w:rPr>
@@ -2571,7 +1551,6 @@
                 <w:kern w:val="0"/>
                 <w:sz w:val="28"/>
                 <w:szCs w:val="28"/>
-                <w:highlight w:val="green"/>
                 <w:lang w:eastAsia="pt-BR"/>
                 <w14:ligatures w14:val="none"/>
               </w:rPr>
@@ -2599,7 +1578,6 @@
                   <w:kern w:val="0"/>
                   <w:sz w:val="28"/>
                   <w:szCs w:val="28"/>
-                  <w:highlight w:val="green"/>
                   <w:lang w:eastAsia="pt-BR"/>
                   <w14:ligatures w14:val="none"/>
                 </w:rPr>
@@ -2680,7 +1658,6 @@
                 <w:kern w:val="0"/>
                 <w:sz w:val="28"/>
                 <w:szCs w:val="28"/>
-                <w:highlight w:val="green"/>
                 <w:lang w:eastAsia="pt-BR"/>
                 <w14:ligatures w14:val="none"/>
               </w:rPr>
@@ -2692,7 +1669,6 @@
                 <w:kern w:val="0"/>
                 <w:sz w:val="28"/>
                 <w:szCs w:val="28"/>
-                <w:highlight w:val="green"/>
                 <w:lang w:eastAsia="pt-BR"/>
                 <w14:ligatures w14:val="none"/>
               </w:rPr>
@@ -2705,7 +1681,6 @@
                 <w:kern w:val="0"/>
                 <w:sz w:val="28"/>
                 <w:szCs w:val="28"/>
-                <w:highlight w:val="green"/>
                 <w:lang w:eastAsia="pt-BR"/>
                 <w14:ligatures w14:val="none"/>
               </w:rPr>
@@ -2718,7 +1693,6 @@
                 <w:kern w:val="0"/>
                 <w:sz w:val="28"/>
                 <w:szCs w:val="28"/>
-                <w:highlight w:val="green"/>
                 <w:lang w:eastAsia="pt-BR"/>
                 <w14:ligatures w14:val="none"/>
               </w:rPr>
@@ -2746,7 +1720,6 @@
                   <w:kern w:val="0"/>
                   <w:sz w:val="28"/>
                   <w:szCs w:val="28"/>
-                  <w:highlight w:val="green"/>
                   <w:lang w:eastAsia="pt-BR"/>
                   <w14:ligatures w14:val="none"/>
                 </w:rPr>
@@ -2813,7 +1786,6 @@
                 <w:kern w:val="0"/>
                 <w:sz w:val="28"/>
                 <w:szCs w:val="28"/>
-                <w:highlight w:val="green"/>
                 <w:lang w:eastAsia="pt-BR"/>
                 <w14:ligatures w14:val="none"/>
               </w:rPr>
@@ -2825,7 +1797,6 @@
                 <w:kern w:val="0"/>
                 <w:sz w:val="28"/>
                 <w:szCs w:val="28"/>
-                <w:highlight w:val="green"/>
                 <w:lang w:eastAsia="pt-BR"/>
                 <w14:ligatures w14:val="none"/>
               </w:rPr>
@@ -2838,7 +1809,6 @@
                 <w:kern w:val="0"/>
                 <w:sz w:val="28"/>
                 <w:szCs w:val="28"/>
-                <w:highlight w:val="green"/>
                 <w:lang w:eastAsia="pt-BR"/>
                 <w14:ligatures w14:val="none"/>
               </w:rPr>
@@ -2851,7 +1821,6 @@
                 <w:kern w:val="0"/>
                 <w:sz w:val="28"/>
                 <w:szCs w:val="28"/>
-                <w:highlight w:val="green"/>
                 <w:lang w:eastAsia="pt-BR"/>
                 <w14:ligatures w14:val="none"/>
               </w:rPr>
@@ -2879,7 +1848,6 @@
                   <w:kern w:val="0"/>
                   <w:sz w:val="28"/>
                   <w:szCs w:val="28"/>
-                  <w:highlight w:val="green"/>
                   <w:lang w:eastAsia="pt-BR"/>
                   <w14:ligatures w14:val="none"/>
                 </w:rPr>
@@ -2974,7 +1942,6 @@
                 <w:kern w:val="0"/>
                 <w:sz w:val="28"/>
                 <w:szCs w:val="28"/>
-                <w:highlight w:val="green"/>
                 <w:lang w:eastAsia="pt-BR"/>
                 <w14:ligatures w14:val="none"/>
               </w:rPr>
@@ -2986,7 +1953,6 @@
                 <w:kern w:val="0"/>
                 <w:sz w:val="28"/>
                 <w:szCs w:val="28"/>
-                <w:highlight w:val="green"/>
                 <w:lang w:eastAsia="pt-BR"/>
                 <w14:ligatures w14:val="none"/>
               </w:rPr>
@@ -3013,7 +1979,6 @@
                 <w:kern w:val="0"/>
                 <w:sz w:val="28"/>
                 <w:szCs w:val="28"/>
-                <w:highlight w:val="green"/>
                 <w:lang w:eastAsia="pt-BR"/>
                 <w14:ligatures w14:val="none"/>
               </w:rPr>
@@ -3079,7 +2044,6 @@
                 <w:kern w:val="0"/>
                 <w:sz w:val="28"/>
                 <w:szCs w:val="28"/>
-                <w:highlight w:val="green"/>
                 <w:lang w:eastAsia="pt-BR"/>
                 <w14:ligatures w14:val="none"/>
               </w:rPr>
@@ -3091,7 +2055,6 @@
                 <w:kern w:val="0"/>
                 <w:sz w:val="28"/>
                 <w:szCs w:val="28"/>
-                <w:highlight w:val="green"/>
                 <w:lang w:eastAsia="pt-BR"/>
                 <w14:ligatures w14:val="none"/>
               </w:rPr>
@@ -3119,7 +2082,6 @@
                   <w:kern w:val="0"/>
                   <w:sz w:val="28"/>
                   <w:szCs w:val="28"/>
-                  <w:highlight w:val="green"/>
                   <w:lang w:eastAsia="pt-BR"/>
                   <w14:ligatures w14:val="none"/>
                 </w:rPr>
@@ -3213,7 +2175,6 @@
                 <w:kern w:val="0"/>
                 <w:sz w:val="28"/>
                 <w:szCs w:val="28"/>
-                <w:highlight w:val="green"/>
                 <w:lang w:eastAsia="pt-BR"/>
                 <w14:ligatures w14:val="none"/>
               </w:rPr>
@@ -3225,7 +2186,6 @@
                 <w:kern w:val="0"/>
                 <w:sz w:val="28"/>
                 <w:szCs w:val="28"/>
-                <w:highlight w:val="green"/>
                 <w:lang w:eastAsia="pt-BR"/>
                 <w14:ligatures w14:val="none"/>
               </w:rPr>
@@ -3238,7 +2198,6 @@
                 <w:kern w:val="0"/>
                 <w:sz w:val="28"/>
                 <w:szCs w:val="28"/>
-                <w:highlight w:val="green"/>
                 <w:lang w:eastAsia="pt-BR"/>
                 <w14:ligatures w14:val="none"/>
               </w:rPr>
@@ -3266,7 +2225,6 @@
                   <w:kern w:val="0"/>
                   <w:sz w:val="28"/>
                   <w:szCs w:val="28"/>
-                  <w:highlight w:val="green"/>
                   <w:lang w:eastAsia="pt-BR"/>
                   <w14:ligatures w14:val="none"/>
                 </w:rPr>
@@ -3331,15 +2289,7 @@
     <w:p/>
     <w:p>
       <w:r>
-        <w:t xml:space="preserve">Por favor, também ajuste os valores na landing </w:t>
-      </w:r>
-      <w:proofErr w:type="spellStart"/>
-      <w:r>
-        <w:t>page</w:t>
-      </w:r>
-      <w:proofErr w:type="spellEnd"/>
-      <w:r>
-        <w:t xml:space="preserve"> tem valores que não estão corretos de acordo com cada plano e informações.</w:t>
+        <w:t>Por favor, também ajuste os valores na landing page tem valores que não estão corretos de acordo com cada plano e informações.</w:t>
       </w:r>
       <w:r>
         <w:br/>
@@ -3417,9 +2367,104 @@
       </w:r>
       <w:r>
         <w:br/>
+        <w:t>Exemplo:</w:t>
+      </w:r>
+      <w:r>
+        <w:br/>
       </w:r>
       <w:r>
         <w:lastRenderedPageBreak/>
+        <w:br/>
+        <w:t>Etapa 2 - "PESQUISA IA"</w:t>
+      </w:r>
+      <w:r>
+        <w:br/>
+      </w:r>
+      <w:r>
+        <w:br/>
+        <w:t>ALTERE O TEXTO DA SEGUNDA ETAPA DE..</w:t>
+      </w:r>
+      <w:r>
+        <w:br/>
+      </w:r>
+      <w:r>
+        <w:br/>
+        <w:t>PESQUISA IA</w:t>
+      </w:r>
+      <w:r>
+        <w:br/>
+      </w:r>
+      <w:r>
+        <w:br/>
+        <w:t>Para</w:t>
+      </w:r>
+      <w:r>
+        <w:br/>
+      </w:r>
+      <w:r>
+        <w:br/>
+        <w:t>PESQUISA AVANÇADA</w:t>
+      </w:r>
+      <w:r>
+        <w:br/>
+      </w:r>
+      <w:r>
+        <w:br/>
+        <w:t>Da etapa 3 "ESCRITA VIRAL"</w:t>
+      </w:r>
+      <w:r>
+        <w:br/>
+      </w:r>
+      <w:r>
+        <w:br/>
+        <w:t>Para</w:t>
+      </w:r>
+      <w:r>
+        <w:br/>
+      </w:r>
+      <w:r>
+        <w:br/>
+        <w:t>PESQUISA VIRAL PROFISSIONAL</w:t>
+      </w:r>
+      <w:r>
+        <w:br/>
+      </w:r>
+      <w:r>
+        <w:br/>
+        <w:t>PRONTO</w:t>
+      </w:r>
+      <w:r>
+        <w:br/>
+      </w:r>
+      <w:r>
+        <w:br/>
+        <w:t>por</w:t>
+      </w:r>
+      <w:r>
+        <w:br/>
+      </w:r>
+      <w:r>
+        <w:br/>
+        <w:t>FINALIZANDO O LIVRO</w:t>
+      </w:r>
+      <w:r>
+        <w:br/>
+      </w:r>
+      <w:r>
+        <w:br/>
+      </w:r>
+      <w:r>
+        <w:br/>
+      </w:r>
+      <w:r>
+        <w:br/>
+        <w:t>E faça com que nas mensagens secundárias sejam apresentado textos relacionados ao processo em andamento.</w:t>
+      </w:r>
+      <w:r>
+        <w:br/>
+      </w:r>
+      <w:r>
+        <w:br/>
         <w:t>Exemplo:</w:t>
       </w:r>
       <w:r>
@@ -3427,34 +2472,6 @@
       </w:r>
       <w:r>
         <w:br/>
-        <w:t>Etapa 2 - "PESQUISA IA"</w:t>
-      </w:r>
-      <w:r>
-        <w:br/>
-      </w:r>
-      <w:r>
-        <w:br/>
-        <w:t>ALTERE O TEXTO DA SEGUNDA ETAPA DE..</w:t>
-      </w:r>
-      <w:r>
-        <w:br/>
-      </w:r>
-      <w:r>
-        <w:br/>
-        <w:t>PESQUISA IA</w:t>
-      </w:r>
-      <w:r>
-        <w:br/>
-      </w:r>
-      <w:r>
-        <w:br/>
-        <w:t>Para</w:t>
-      </w:r>
-      <w:r>
-        <w:br/>
-      </w:r>
-      <w:r>
-        <w:br/>
         <w:t>PESQUISA AVANÇADA</w:t>
       </w:r>
       <w:r>
@@ -3462,84 +2479,7 @@
       </w:r>
       <w:r>
         <w:br/>
-        <w:t>Da etapa 3 "ESCRITA VIRAL"</w:t>
-      </w:r>
-      <w:r>
-        <w:br/>
-      </w:r>
-      <w:r>
-        <w:br/>
-        <w:t>Para</w:t>
-      </w:r>
-      <w:r>
-        <w:br/>
-      </w:r>
-      <w:r>
-        <w:br/>
-        <w:t>PESQUISA VIRAL PROFISSIONAL</w:t>
-      </w:r>
-      <w:r>
-        <w:br/>
-      </w:r>
-      <w:r>
-        <w:br/>
-        <w:t>PRONTO</w:t>
-      </w:r>
-      <w:r>
-        <w:br/>
-      </w:r>
-      <w:r>
-        <w:br/>
-        <w:t>por</w:t>
-      </w:r>
-      <w:r>
-        <w:br/>
-      </w:r>
-      <w:r>
-        <w:br/>
-        <w:t>FINALIZANDO O LIVRO</w:t>
-      </w:r>
-      <w:r>
-        <w:br/>
-      </w:r>
-      <w:r>
-        <w:br/>
-      </w:r>
-      <w:r>
-        <w:br/>
-      </w:r>
-      <w:r>
-        <w:br/>
-        <w:t>E faça com que nas mensagens secundárias sejam apresentado textos relacionados ao processo em andamento.</w:t>
-      </w:r>
-      <w:r>
-        <w:br/>
-      </w:r>
-      <w:r>
-        <w:br/>
-        <w:t>Exemplo:</w:t>
-      </w:r>
-      <w:r>
-        <w:br/>
-      </w:r>
-      <w:r>
-        <w:br/>
-        <w:t>PESQUISA AVANÇADA</w:t>
-      </w:r>
-      <w:r>
-        <w:br/>
-      </w:r>
-      <w:r>
-        <w:br/>
-        <w:t xml:space="preserve">Pesquisando os vídeos mais </w:t>
-      </w:r>
-      <w:proofErr w:type="spellStart"/>
-      <w:r>
-        <w:t>visualisados</w:t>
-      </w:r>
-      <w:proofErr w:type="spellEnd"/>
-      <w:r>
-        <w:t xml:space="preserve"> sobre o assunto...</w:t>
+        <w:t>Pesquisando os vídeos mais visualisados sobre o assunto...</w:t>
       </w:r>
       <w:r>
         <w:br/>
@@ -3567,15 +2507,13 @@
       </w:r>
       <w:r>
         <w:br/>
+        <w:t>Com relação a fase 3 de escrita.</w:t>
+      </w:r>
+      <w:r>
+        <w:br/>
       </w:r>
       <w:r>
         <w:lastRenderedPageBreak/>
-        <w:t>Com relação a fase 3 de escrita.</w:t>
-      </w:r>
-      <w:r>
-        <w:br/>
-      </w:r>
-      <w:r>
         <w:br/>
         <w:t>Crie frases como:</w:t>
       </w:r>
@@ -3591,14 +2529,7 @@
       </w:r>
       <w:r>
         <w:br/>
-      </w:r>
-      <w:proofErr w:type="spellStart"/>
-      <w:r>
-        <w:t>Organnizando</w:t>
-      </w:r>
-      <w:proofErr w:type="spellEnd"/>
-      <w:r>
-        <w:t xml:space="preserve"> os assuntos de acordo com os capítulos...</w:t>
+        <w:t>Organnizando os assuntos de acordo com os capítulos...</w:t>
       </w:r>
       <w:r>
         <w:br/>
@@ -4299,6 +3230,7 @@
   <w:style w:type="character" w:default="1" w:styleId="Fontepargpadro">
     <w:name w:val="Default Paragraph Font"/>
     <w:uiPriority w:val="1"/>
+    <w:semiHidden/>
     <w:unhideWhenUsed/>
   </w:style>
   <w:style w:type="table" w:default="1" w:styleId="Tabelanormal">

</xml_diff>